<commit_message>
update `.vscode/*` and `Makefile`s
</commit_message>
<xml_diff>
--- a/docs/.vuepress/public/resume/download/mohamed-bana_cover-letter.docx
+++ b/docs/.vuepress/public/resume/download/mohamed-bana_cover-letter.docx
@@ -552,23 +552,7 @@
         <w:pStyle w:val="FirstParagraph"/>
       </w:pPr>
       <w:r>
-        <w:t xml:space="preserve">Last contract finished on the 1st of January 2020.</w:t>
-      </w:r>
-    </w:p>
-    <w:p>
-      <w:pPr>
-        <w:pStyle w:val="BodyText"/>
-      </w:pPr>
-      <w:r>
-        <w:t xml:space="preserve">Kind regards,</w:t>
-      </w:r>
-    </w:p>
-    <w:p>
-      <w:pPr>
-        <w:pStyle w:val="BodyText"/>
-      </w:pPr>
-      <w:r>
-        <w:t xml:space="preserve">Mohamed Bana</w:t>
+        <w:t xml:space="preserve">Last contract finished on the 1st of January 2020. I then went to Marrakech, Morocco on the 4th of January 2020 to buy an apartment, which took around 3 months. By the time I had completed the whole process it was the middle of March 2020 and the borders in Morocco were closed so I could not return to London. I returned to London on the 22nd of July 2020, after the Moroccan government opened the borders on the 15th of July 2020.</w:t>
       </w:r>
     </w:p>
     <w:p>
@@ -582,48 +566,17 @@
       <w:pPr>
         <w:pStyle w:val="FirstParagraph"/>
       </w:pPr>
-      <w:hyperlink r:id="rId30">
-        <w:r>
-          <w:rPr>
-            <w:rStyle w:val="Hyperlink"/>
-          </w:rPr>
-          <w:t xml:space="preserve">https://bana.io</w:t>
-        </w:r>
-      </w:hyperlink>
-      <w:r>
-        <w:t xml:space="preserve"> </w:t>
-      </w:r>
-      <w:r>
-        <w:t xml:space="preserve">—</w:t>
-      </w:r>
-      <w:r>
-        <w:t xml:space="preserve"> </w:t>
-      </w:r>
-      <w:hyperlink r:id="rId31">
-        <w:r>
-          <w:rPr>
-            <w:rStyle w:val="Hyperlink"/>
-          </w:rPr>
-          <w:t xml:space="preserve">m@bana.io</w:t>
-        </w:r>
-      </w:hyperlink>
-      <w:r>
-        <w:t xml:space="preserve"> </w:t>
-      </w:r>
-      <w:r>
-        <w:t xml:space="preserve">—</w:t>
-      </w:r>
-      <w:r>
-        <w:t xml:space="preserve"> </w:t>
-      </w:r>
-      <w:hyperlink r:id="rId32">
-        <w:r>
-          <w:rPr>
-            <w:rStyle w:val="Hyperlink"/>
-          </w:rPr>
-          <w:t xml:space="preserve">+44-7960-045-281</w:t>
-        </w:r>
-      </w:hyperlink>
+      <w:r>
+        <w:t xml:space="preserve">Kind regards,</w:t>
+      </w:r>
+    </w:p>
+    <w:p>
+      <w:pPr>
+        <w:pStyle w:val="BodyText"/>
+      </w:pPr>
+      <w:r>
+        <w:t xml:space="preserve">Mohamed Bana</w:t>
+      </w:r>
     </w:p>
     <w:sectPr/>
   </w:body>

</xml_diff>